<commit_message>
Added database ER diagram and generated DDL. Made comment in requirements doc for better understanding trigger requirement
</commit_message>
<xml_diff>
--- a/Documents/UMKC College Project Requirements_02-03-2020.docx
+++ b/Documents/UMKC College Project Requirements_02-03-2020.docx
@@ -659,7 +659,12 @@
         </w:numPr>
       </w:pPr>
       <w:r>
-        <w:t xml:space="preserve">Users should have the ability to add transactions here, which should automatically trigger any associated </w:t>
+        <w:t>Users should have the ability to a</w:t>
+      </w:r>
+      <w:bookmarkStart w:id="0" w:name="_GoBack"/>
+      <w:bookmarkEnd w:id="0"/>
+      <w:r>
+        <w:t xml:space="preserve">dd transactions here, which should automatically trigger any associated </w:t>
       </w:r>
       <w:r>
         <w:t xml:space="preserve">notification </w:t>
@@ -694,8 +699,27 @@
       <w:r>
         <w:t xml:space="preserve"> </w:t>
       </w:r>
-      <w:r>
-        <w:t xml:space="preserve">notification </w:t>
+      <w:commentRangeStart w:id="1"/>
+      <w:commentRangeStart w:id="2"/>
+      <w:r>
+        <w:t>notification</w:t>
+      </w:r>
+      <w:commentRangeEnd w:id="1"/>
+      <w:r>
+        <w:rPr>
+          <w:rStyle w:val="CommentReference"/>
+        </w:rPr>
+        <w:commentReference w:id="1"/>
+      </w:r>
+      <w:commentRangeEnd w:id="2"/>
+      <w:r>
+        <w:rPr>
+          <w:rStyle w:val="CommentReference"/>
+        </w:rPr>
+        <w:commentReference w:id="2"/>
+      </w:r>
+      <w:r>
+        <w:t xml:space="preserve"> </w:t>
       </w:r>
       <w:r>
         <w:t>rules to be created</w:t>
@@ -1275,8 +1299,7 @@
           <w:numId w:val="5"/>
         </w:numPr>
       </w:pPr>
-      <w:bookmarkStart w:id="0" w:name="_Hlk31978609"/>
-      <w:bookmarkStart w:id="1" w:name="_GoBack"/>
+      <w:bookmarkStart w:id="3" w:name="_Hlk31978609"/>
       <w:r>
         <w:t xml:space="preserve">General </w:t>
       </w:r>
@@ -1287,8 +1310,7 @@
         <w:t>/Public Speaking</w:t>
       </w:r>
     </w:p>
-    <w:bookmarkEnd w:id="0"/>
-    <w:bookmarkEnd w:id="1"/>
+    <w:bookmarkEnd w:id="3"/>
     <w:p>
       <w:pPr>
         <w:pStyle w:val="ListParagraph"/>
@@ -1470,6 +1492,88 @@
     </w:sectPr>
   </w:body>
 </w:document>
+</file>
+
+<file path=word/comments.xml><?xml version="1.0" encoding="utf-8"?>
+<w:comments xmlns:wpc="http://schemas.microsoft.com/office/word/2010/wordprocessingCanvas" xmlns:cx="http://schemas.microsoft.com/office/drawing/2014/chartex" xmlns:cx1="http://schemas.microsoft.com/office/drawing/2015/9/8/chartex" xmlns:cx2="http://schemas.microsoft.com/office/drawing/2015/10/21/chartex" xmlns:cx3="http://schemas.microsoft.com/office/drawing/2016/5/9/chartex" xmlns:cx4="http://schemas.microsoft.com/office/drawing/2016/5/10/chartex" xmlns:cx5="http://schemas.microsoft.com/office/drawing/2016/5/11/chartex" xmlns:cx6="http://schemas.microsoft.com/office/drawing/2016/5/12/chartex" xmlns:cx7="http://schemas.microsoft.com/office/drawing/2016/5/13/chartex" xmlns:cx8="http://schemas.microsoft.com/office/drawing/2016/5/14/chartex" xmlns:mc="http://schemas.openxmlformats.org/markup-compatibility/2006" xmlns:aink="http://schemas.microsoft.com/office/drawing/2016/ink" xmlns:am3d="http://schemas.microsoft.com/office/drawing/2017/model3d" xmlns:o="urn:schemas-microsoft-com:office:office" xmlns:r="http://schemas.openxmlformats.org/officeDocument/2006/relationships" xmlns:m="http://schemas.openxmlformats.org/officeDocument/2006/math" xmlns:v="urn:schemas-microsoft-com:vml" xmlns:wp14="http://schemas.microsoft.com/office/word/2010/wordprocessingDrawing" xmlns:wp="http://schemas.openxmlformats.org/drawingml/2006/wordprocessingDrawing" xmlns:w10="urn:schemas-microsoft-com:office:word" xmlns:w="http://schemas.openxmlformats.org/wordprocessingml/2006/main" xmlns:w14="http://schemas.microsoft.com/office/word/2010/wordml" xmlns:w15="http://schemas.microsoft.com/office/word/2012/wordml" xmlns:w16cid="http://schemas.microsoft.com/office/word/2016/wordml/cid" xmlns:w16se="http://schemas.microsoft.com/office/word/2015/wordml/symex" xmlns:wpg="http://schemas.microsoft.com/office/word/2010/wordprocessingGroup" xmlns:wpi="http://schemas.microsoft.com/office/word/2010/wordprocessingInk" xmlns:wne="http://schemas.microsoft.com/office/word/2006/wordml" xmlns:wps="http://schemas.microsoft.com/office/word/2010/wordprocessingShape" mc:Ignorable="w14 w15 w16se w16cid wp14">
+  <w:comment w:id="1" w:author="Kory Overbay" w:date="2020-02-22T16:44:00Z" w:initials="KO">
+    <w:p>
+      <w:pPr>
+        <w:pStyle w:val="CommentText"/>
+      </w:pPr>
+      <w:r>
+        <w:rPr>
+          <w:rStyle w:val="CommentReference"/>
+        </w:rPr>
+        <w:annotationRef/>
+      </w:r>
+      <w:r>
+        <w:t>Triggers:</w:t>
+      </w:r>
+    </w:p>
+    <w:p>
+      <w:pPr>
+        <w:pStyle w:val="CommentText"/>
+      </w:pPr>
+    </w:p>
+    <w:p>
+      <w:pPr>
+        <w:pStyle w:val="CommentText"/>
+      </w:pPr>
+      <w:r>
+        <w:t xml:space="preserve">Created dynamically in java when user adds new notification rules. </w:t>
+      </w:r>
+      <w:proofErr w:type="spellStart"/>
+      <w:r>
+        <w:t>Droped</w:t>
+      </w:r>
+      <w:proofErr w:type="spellEnd"/>
+      <w:r>
+        <w:t>/edited similarly</w:t>
+      </w:r>
+    </w:p>
+    <w:p>
+      <w:pPr>
+        <w:pStyle w:val="CommentText"/>
+      </w:pPr>
+    </w:p>
+    <w:p>
+      <w:pPr>
+        <w:pStyle w:val="CommentText"/>
+      </w:pPr>
+      <w:r>
+        <w:t>Java code needs to insert into trigger’s table as well</w:t>
+      </w:r>
+    </w:p>
+  </w:comment>
+  <w:comment w:id="2" w:author="Kory Overbay" w:date="2020-02-22T18:03:00Z" w:initials="KO">
+    <w:p>
+      <w:pPr>
+        <w:pStyle w:val="CommentText"/>
+      </w:pPr>
+      <w:r>
+        <w:rPr>
+          <w:rStyle w:val="CommentReference"/>
+        </w:rPr>
+        <w:annotationRef/>
+      </w:r>
+    </w:p>
+  </w:comment>
+</w:comments>
+</file>
+
+<file path=word/commentsExtended.xml><?xml version="1.0" encoding="utf-8"?>
+<w15:commentsEx xmlns:wpc="http://schemas.microsoft.com/office/word/2010/wordprocessingCanvas" xmlns:cx="http://schemas.microsoft.com/office/drawing/2014/chartex" xmlns:cx1="http://schemas.microsoft.com/office/drawing/2015/9/8/chartex" xmlns:cx2="http://schemas.microsoft.com/office/drawing/2015/10/21/chartex" xmlns:cx3="http://schemas.microsoft.com/office/drawing/2016/5/9/chartex" xmlns:cx4="http://schemas.microsoft.com/office/drawing/2016/5/10/chartex" xmlns:cx5="http://schemas.microsoft.com/office/drawing/2016/5/11/chartex" xmlns:cx6="http://schemas.microsoft.com/office/drawing/2016/5/12/chartex" xmlns:cx7="http://schemas.microsoft.com/office/drawing/2016/5/13/chartex" xmlns:cx8="http://schemas.microsoft.com/office/drawing/2016/5/14/chartex" xmlns:mc="http://schemas.openxmlformats.org/markup-compatibility/2006" xmlns:aink="http://schemas.microsoft.com/office/drawing/2016/ink" xmlns:am3d="http://schemas.microsoft.com/office/drawing/2017/model3d" xmlns:o="urn:schemas-microsoft-com:office:office" xmlns:r="http://schemas.openxmlformats.org/officeDocument/2006/relationships" xmlns:m="http://schemas.openxmlformats.org/officeDocument/2006/math" xmlns:v="urn:schemas-microsoft-com:vml" xmlns:wp14="http://schemas.microsoft.com/office/word/2010/wordprocessingDrawing" xmlns:wp="http://schemas.openxmlformats.org/drawingml/2006/wordprocessingDrawing" xmlns:w10="urn:schemas-microsoft-com:office:word" xmlns:w="http://schemas.openxmlformats.org/wordprocessingml/2006/main" xmlns:w14="http://schemas.microsoft.com/office/word/2010/wordml" xmlns:w15="http://schemas.microsoft.com/office/word/2012/wordml" xmlns:w16cid="http://schemas.microsoft.com/office/word/2016/wordml/cid" xmlns:w16se="http://schemas.microsoft.com/office/word/2015/wordml/symex" xmlns:wpg="http://schemas.microsoft.com/office/word/2010/wordprocessingGroup" xmlns:wpi="http://schemas.microsoft.com/office/word/2010/wordprocessingInk" xmlns:wne="http://schemas.microsoft.com/office/word/2006/wordml" xmlns:wps="http://schemas.microsoft.com/office/word/2010/wordprocessingShape" mc:Ignorable="w14 w15 w16se w16cid wp14">
+  <w15:commentEx w15:paraId="61570FCD" w15:done="0"/>
+  <w15:commentEx w15:paraId="6F455A45" w15:paraIdParent="61570FCD" w15:done="0"/>
+</w15:commentsEx>
+</file>
+
+<file path=word/commentsIds.xml><?xml version="1.0" encoding="utf-8"?>
+<w16cid:commentsIds xmlns:wpc="http://schemas.microsoft.com/office/word/2010/wordprocessingCanvas" xmlns:cx="http://schemas.microsoft.com/office/drawing/2014/chartex" xmlns:cx1="http://schemas.microsoft.com/office/drawing/2015/9/8/chartex" xmlns:cx2="http://schemas.microsoft.com/office/drawing/2015/10/21/chartex" xmlns:cx3="http://schemas.microsoft.com/office/drawing/2016/5/9/chartex" xmlns:cx4="http://schemas.microsoft.com/office/drawing/2016/5/10/chartex" xmlns:cx5="http://schemas.microsoft.com/office/drawing/2016/5/11/chartex" xmlns:cx6="http://schemas.microsoft.com/office/drawing/2016/5/12/chartex" xmlns:cx7="http://schemas.microsoft.com/office/drawing/2016/5/13/chartex" xmlns:cx8="http://schemas.microsoft.com/office/drawing/2016/5/14/chartex" xmlns:mc="http://schemas.openxmlformats.org/markup-compatibility/2006" xmlns:aink="http://schemas.microsoft.com/office/drawing/2016/ink" xmlns:am3d="http://schemas.microsoft.com/office/drawing/2017/model3d" xmlns:o="urn:schemas-microsoft-com:office:office" xmlns:r="http://schemas.openxmlformats.org/officeDocument/2006/relationships" xmlns:m="http://schemas.openxmlformats.org/officeDocument/2006/math" xmlns:v="urn:schemas-microsoft-com:vml" xmlns:wp14="http://schemas.microsoft.com/office/word/2010/wordprocessingDrawing" xmlns:wp="http://schemas.openxmlformats.org/drawingml/2006/wordprocessingDrawing" xmlns:w10="urn:schemas-microsoft-com:office:word" xmlns:w="http://schemas.openxmlformats.org/wordprocessingml/2006/main" xmlns:w14="http://schemas.microsoft.com/office/word/2010/wordml" xmlns:w15="http://schemas.microsoft.com/office/word/2012/wordml" xmlns:w16cid="http://schemas.microsoft.com/office/word/2016/wordml/cid" xmlns:w16se="http://schemas.microsoft.com/office/word/2015/wordml/symex" xmlns:wpg="http://schemas.microsoft.com/office/word/2010/wordprocessingGroup" xmlns:wpi="http://schemas.microsoft.com/office/word/2010/wordprocessingInk" xmlns:wne="http://schemas.microsoft.com/office/word/2006/wordml" xmlns:wps="http://schemas.microsoft.com/office/word/2010/wordprocessingShape" mc:Ignorable="w14 w15 w16se w16cid wp14">
+  <w16cid:commentId w16cid:paraId="61570FCD" w16cid:durableId="21FBD8D1"/>
+  <w16cid:commentId w16cid:paraId="6F455A45" w16cid:durableId="21FBEB5C"/>
+</w16cid:commentsIds>
 </file>
 
 <file path=word/numbering.xml><?xml version="1.0" encoding="utf-8"?>
@@ -2307,6 +2411,14 @@
     <w:abstractNumId w:val="7"/>
   </w:num>
 </w:numbering>
+</file>
+
+<file path=word/people.xml><?xml version="1.0" encoding="utf-8"?>
+<w15:people xmlns:wpc="http://schemas.microsoft.com/office/word/2010/wordprocessingCanvas" xmlns:cx="http://schemas.microsoft.com/office/drawing/2014/chartex" xmlns:cx1="http://schemas.microsoft.com/office/drawing/2015/9/8/chartex" xmlns:cx2="http://schemas.microsoft.com/office/drawing/2015/10/21/chartex" xmlns:cx3="http://schemas.microsoft.com/office/drawing/2016/5/9/chartex" xmlns:cx4="http://schemas.microsoft.com/office/drawing/2016/5/10/chartex" xmlns:cx5="http://schemas.microsoft.com/office/drawing/2016/5/11/chartex" xmlns:cx6="http://schemas.microsoft.com/office/drawing/2016/5/12/chartex" xmlns:cx7="http://schemas.microsoft.com/office/drawing/2016/5/13/chartex" xmlns:cx8="http://schemas.microsoft.com/office/drawing/2016/5/14/chartex" xmlns:mc="http://schemas.openxmlformats.org/markup-compatibility/2006" xmlns:aink="http://schemas.microsoft.com/office/drawing/2016/ink" xmlns:am3d="http://schemas.microsoft.com/office/drawing/2017/model3d" xmlns:o="urn:schemas-microsoft-com:office:office" xmlns:r="http://schemas.openxmlformats.org/officeDocument/2006/relationships" xmlns:m="http://schemas.openxmlformats.org/officeDocument/2006/math" xmlns:v="urn:schemas-microsoft-com:vml" xmlns:wp14="http://schemas.microsoft.com/office/word/2010/wordprocessingDrawing" xmlns:wp="http://schemas.openxmlformats.org/drawingml/2006/wordprocessingDrawing" xmlns:w10="urn:schemas-microsoft-com:office:word" xmlns:w="http://schemas.openxmlformats.org/wordprocessingml/2006/main" xmlns:w14="http://schemas.microsoft.com/office/word/2010/wordml" xmlns:w15="http://schemas.microsoft.com/office/word/2012/wordml" xmlns:w16cid="http://schemas.microsoft.com/office/word/2016/wordml/cid" xmlns:w16se="http://schemas.microsoft.com/office/word/2015/wordml/symex" xmlns:wpg="http://schemas.microsoft.com/office/word/2010/wordprocessingGroup" xmlns:wpi="http://schemas.microsoft.com/office/word/2010/wordprocessingInk" xmlns:wne="http://schemas.microsoft.com/office/word/2006/wordml" xmlns:wps="http://schemas.microsoft.com/office/word/2010/wordprocessingShape" mc:Ignorable="w14 w15 w16se w16cid wp14">
+  <w15:person w15:author="Kory Overbay">
+    <w15:presenceInfo w15:providerId="Windows Live" w15:userId="c2ad49170d2bf6cf"/>
+  </w15:person>
+</w15:people>
 </file>
 
 <file path=word/styles.xml><?xml version="1.0" encoding="utf-8"?>
@@ -2801,6 +2913,72 @@
       <w:shd w:val="clear" w:color="auto" w:fill="E1DFDD"/>
     </w:rPr>
   </w:style>
+  <w:style w:type="character" w:styleId="CommentReference">
+    <w:name w:val="annotation reference"/>
+    <w:basedOn w:val="DefaultParagraphFont"/>
+    <w:uiPriority w:val="99"/>
+    <w:semiHidden/>
+    <w:unhideWhenUsed/>
+    <w:rsid w:val="007C144C"/>
+    <w:rPr>
+      <w:sz w:val="16"/>
+      <w:szCs w:val="16"/>
+    </w:rPr>
+  </w:style>
+  <w:style w:type="paragraph" w:styleId="CommentText">
+    <w:name w:val="annotation text"/>
+    <w:basedOn w:val="Normal"/>
+    <w:link w:val="CommentTextChar"/>
+    <w:uiPriority w:val="99"/>
+    <w:unhideWhenUsed/>
+    <w:rsid w:val="007C144C"/>
+    <w:pPr>
+      <w:spacing w:line="240" w:lineRule="auto"/>
+    </w:pPr>
+    <w:rPr>
+      <w:sz w:val="20"/>
+      <w:szCs w:val="20"/>
+    </w:rPr>
+  </w:style>
+  <w:style w:type="character" w:customStyle="1" w:styleId="CommentTextChar">
+    <w:name w:val="Comment Text Char"/>
+    <w:basedOn w:val="DefaultParagraphFont"/>
+    <w:link w:val="CommentText"/>
+    <w:uiPriority w:val="99"/>
+    <w:rsid w:val="007C144C"/>
+    <w:rPr>
+      <w:sz w:val="20"/>
+      <w:szCs w:val="20"/>
+    </w:rPr>
+  </w:style>
+  <w:style w:type="paragraph" w:styleId="CommentSubject">
+    <w:name w:val="annotation subject"/>
+    <w:basedOn w:val="CommentText"/>
+    <w:next w:val="CommentText"/>
+    <w:link w:val="CommentSubjectChar"/>
+    <w:uiPriority w:val="99"/>
+    <w:semiHidden/>
+    <w:unhideWhenUsed/>
+    <w:rsid w:val="007C144C"/>
+    <w:rPr>
+      <w:b/>
+      <w:bCs/>
+    </w:rPr>
+  </w:style>
+  <w:style w:type="character" w:customStyle="1" w:styleId="CommentSubjectChar">
+    <w:name w:val="Comment Subject Char"/>
+    <w:basedOn w:val="CommentTextChar"/>
+    <w:link w:val="CommentSubject"/>
+    <w:uiPriority w:val="99"/>
+    <w:semiHidden/>
+    <w:rsid w:val="007C144C"/>
+    <w:rPr>
+      <w:b/>
+      <w:bCs/>
+      <w:sz w:val="20"/>
+      <w:szCs w:val="20"/>
+    </w:rPr>
+  </w:style>
 </w:styles>
 </file>
 

</xml_diff>

<commit_message>
Changed finished Project Charter to word document
</commit_message>
<xml_diff>
--- a/Documents/UMKC College Project Requirements_02-03-2020.docx
+++ b/Documents/UMKC College Project Requirements_02-03-2020.docx
@@ -604,67 +604,64 @@
       <w:r>
         <w:t>rules</w:t>
       </w:r>
-    </w:p>
-    <w:p>
-      <w:pPr>
-        <w:pStyle w:val="ListParagraph"/>
-        <w:numPr>
-          <w:ilvl w:val="0"/>
-          <w:numId w:val="1"/>
-        </w:numPr>
-        <w:rPr>
-          <w:b/>
-        </w:rPr>
-      </w:pPr>
-      <w:r>
-        <w:rPr>
-          <w:b/>
-        </w:rPr>
-        <w:t>Transaction Summary</w:t>
-      </w:r>
-    </w:p>
-    <w:p>
-      <w:pPr>
-        <w:pStyle w:val="ListParagraph"/>
-        <w:numPr>
-          <w:ilvl w:val="1"/>
-          <w:numId w:val="1"/>
-        </w:numPr>
-      </w:pPr>
-      <w:r>
-        <w:t>T</w:t>
-      </w:r>
-      <w:r>
-        <w:t>ransaction list sorted by date</w:t>
-      </w:r>
-    </w:p>
-    <w:p>
-      <w:pPr>
-        <w:pStyle w:val="ListParagraph"/>
-        <w:numPr>
-          <w:ilvl w:val="2"/>
-          <w:numId w:val="1"/>
-        </w:numPr>
-      </w:pPr>
-      <w:r>
-        <w:t>Don’t need to worry about searching/filtering</w:t>
-      </w:r>
-    </w:p>
-    <w:p>
-      <w:pPr>
-        <w:pStyle w:val="ListParagraph"/>
-        <w:numPr>
-          <w:ilvl w:val="1"/>
-          <w:numId w:val="1"/>
-        </w:numPr>
-      </w:pPr>
-      <w:r>
-        <w:t>Users should have the ability to a</w:t>
-      </w:r>
       <w:bookmarkStart w:id="0" w:name="_GoBack"/>
       <w:bookmarkEnd w:id="0"/>
-      <w:r>
-        <w:t xml:space="preserve">dd transactions here, which should automatically trigger any associated </w:t>
+    </w:p>
+    <w:p>
+      <w:pPr>
+        <w:pStyle w:val="ListParagraph"/>
+        <w:numPr>
+          <w:ilvl w:val="0"/>
+          <w:numId w:val="1"/>
+        </w:numPr>
+        <w:rPr>
+          <w:b/>
+        </w:rPr>
+      </w:pPr>
+      <w:r>
+        <w:rPr>
+          <w:b/>
+        </w:rPr>
+        <w:t>Transaction Summary</w:t>
+      </w:r>
+    </w:p>
+    <w:p>
+      <w:pPr>
+        <w:pStyle w:val="ListParagraph"/>
+        <w:numPr>
+          <w:ilvl w:val="1"/>
+          <w:numId w:val="1"/>
+        </w:numPr>
+      </w:pPr>
+      <w:r>
+        <w:t>T</w:t>
+      </w:r>
+      <w:r>
+        <w:t>ransaction list sorted by date</w:t>
+      </w:r>
+    </w:p>
+    <w:p>
+      <w:pPr>
+        <w:pStyle w:val="ListParagraph"/>
+        <w:numPr>
+          <w:ilvl w:val="2"/>
+          <w:numId w:val="1"/>
+        </w:numPr>
+      </w:pPr>
+      <w:r>
+        <w:t>Don’t need to worry about searching/filtering</w:t>
+      </w:r>
+    </w:p>
+    <w:p>
+      <w:pPr>
+        <w:pStyle w:val="ListParagraph"/>
+        <w:numPr>
+          <w:ilvl w:val="1"/>
+          <w:numId w:val="1"/>
+        </w:numPr>
+      </w:pPr>
+      <w:r>
+        <w:t xml:space="preserve">Users should have the ability to add transactions here, which should automatically trigger any associated </w:t>
       </w:r>
       <w:r>
         <w:t xml:space="preserve">notification </w:t>
@@ -1521,15 +1518,13 @@
         <w:pStyle w:val="CommentText"/>
       </w:pPr>
       <w:r>
-        <w:t xml:space="preserve">Created dynamically in java when user adds new notification rules. </w:t>
-      </w:r>
-      <w:proofErr w:type="spellStart"/>
-      <w:r>
-        <w:t>Droped</w:t>
-      </w:r>
-      <w:proofErr w:type="spellEnd"/>
-      <w:r>
-        <w:t>/edited similarly</w:t>
+        <w:t>Created dynamically in java when user adds new notification rules. Dro</w:t>
+      </w:r>
+      <w:r>
+        <w:t>p</w:t>
+      </w:r>
+      <w:r>
+        <w:t>ped/edited similarly</w:t>
       </w:r>
     </w:p>
     <w:p>

</xml_diff>